<commit_message>
update project giua ki
</commit_message>
<xml_diff>
--- a/Document/D15CQCP01_NHOM14_APPBAOTHUC.docx
+++ b/Document/D15CQCP01_NHOM14_APPBAOTHUC.docx
@@ -1,6 +1,6 @@
 
 <file path=word/document.xml><?xml version="1.0" encoding="utf-8"?>
-<w:document xmlns:wpc="http://schemas.microsoft.com/office/word/2010/wordprocessingCanvas" xmlns:cx="http://schemas.microsoft.com/office/drawing/2014/chartex" xmlns:mc="http://schemas.openxmlformats.org/markup-compatibility/2006" xmlns:o="urn:schemas-microsoft-com:office:office" xmlns:r="http://schemas.openxmlformats.org/officeDocument/2006/relationships" xmlns:m="http://schemas.openxmlformats.org/officeDocument/2006/math" xmlns:v="urn:schemas-microsoft-com:vml" xmlns:wp14="http://schemas.microsoft.com/office/word/2010/wordprocessingDrawing" xmlns:wp="http://schemas.openxmlformats.org/drawingml/2006/wordprocessingDrawing" xmlns:w10="urn:schemas-microsoft-com:office:word" xmlns:w="http://schemas.openxmlformats.org/wordprocessingml/2006/main" xmlns:w14="http://schemas.microsoft.com/office/word/2010/wordml" xmlns:w15="http://schemas.microsoft.com/office/word/2012/wordml" xmlns:w16se="http://schemas.microsoft.com/office/word/2015/wordml/symex" xmlns:wpg="http://schemas.microsoft.com/office/word/2010/wordprocessingGroup" xmlns:wpi="http://schemas.microsoft.com/office/word/2010/wordprocessingInk" xmlns:wne="http://schemas.microsoft.com/office/word/2006/wordml" xmlns:wps="http://schemas.microsoft.com/office/word/2010/wordprocessingShape" mc:Ignorable="w14 w15 w16se wp14">
+<w:document xmlns:wpc="http://schemas.microsoft.com/office/word/2010/wordprocessingCanvas" xmlns:cx="http://schemas.microsoft.com/office/drawing/2014/chartex" xmlns:cx1="http://schemas.microsoft.com/office/drawing/2015/9/8/chartex" xmlns:cx2="http://schemas.microsoft.com/office/drawing/2015/10/21/chartex" xmlns:cx3="http://schemas.microsoft.com/office/drawing/2016/5/9/chartex" xmlns:cx4="http://schemas.microsoft.com/office/drawing/2016/5/10/chartex" xmlns:cx5="http://schemas.microsoft.com/office/drawing/2016/5/11/chartex" xmlns:cx6="http://schemas.microsoft.com/office/drawing/2016/5/12/chartex" xmlns:cx7="http://schemas.microsoft.com/office/drawing/2016/5/13/chartex" xmlns:cx8="http://schemas.microsoft.com/office/drawing/2016/5/14/chartex" xmlns:mc="http://schemas.openxmlformats.org/markup-compatibility/2006" xmlns:aink="http://schemas.microsoft.com/office/drawing/2016/ink" xmlns:am3d="http://schemas.microsoft.com/office/drawing/2017/model3d" xmlns:o="urn:schemas-microsoft-com:office:office" xmlns:r="http://schemas.openxmlformats.org/officeDocument/2006/relationships" xmlns:m="http://schemas.openxmlformats.org/officeDocument/2006/math" xmlns:v="urn:schemas-microsoft-com:vml" xmlns:wp14="http://schemas.microsoft.com/office/word/2010/wordprocessingDrawing" xmlns:wp="http://schemas.openxmlformats.org/drawingml/2006/wordprocessingDrawing" xmlns:w10="urn:schemas-microsoft-com:office:word" xmlns:w="http://schemas.openxmlformats.org/wordprocessingml/2006/main" xmlns:w14="http://schemas.microsoft.com/office/word/2010/wordml" xmlns:w15="http://schemas.microsoft.com/office/word/2012/wordml" xmlns:w16cid="http://schemas.microsoft.com/office/word/2016/wordml/cid" xmlns:w16se="http://schemas.microsoft.com/office/word/2015/wordml/symex" xmlns:wpg="http://schemas.microsoft.com/office/word/2010/wordprocessingGroup" xmlns:wpi="http://schemas.microsoft.com/office/word/2010/wordprocessingInk" xmlns:wne="http://schemas.microsoft.com/office/word/2006/wordml" xmlns:wps="http://schemas.microsoft.com/office/word/2010/wordprocessingShape" mc:Ignorable="w14 w15 w16se w16cid wp14">
   <w:body>
     <w:p>
       <w:pPr>
@@ -341,6 +341,60 @@
           <w:szCs w:val="28"/>
         </w:rPr>
         <w:instrText xml:space="preserve"> INCLUDEPICTURE  "http://portal.ptit.edu.vn/wp-content/uploads/2016/07/logo-thong-bao.jpg" \* MERGEFORMATINET </w:instrText>
+      </w:r>
+      <w:r>
+        <w:rPr>
+          <w:rFonts w:ascii="Times New Roman" w:hAnsi="Times New Roman" w:cs="Times New Roman"/>
+          <w:b/>
+          <w:sz w:val="28"/>
+          <w:szCs w:val="28"/>
+        </w:rPr>
+        <w:fldChar w:fldCharType="separate"/>
+      </w:r>
+      <w:r>
+        <w:rPr>
+          <w:rFonts w:ascii="Times New Roman" w:hAnsi="Times New Roman" w:cs="Times New Roman"/>
+          <w:b/>
+          <w:sz w:val="28"/>
+          <w:szCs w:val="28"/>
+        </w:rPr>
+        <w:fldChar w:fldCharType="begin"/>
+      </w:r>
+      <w:r>
+        <w:rPr>
+          <w:rFonts w:ascii="Times New Roman" w:hAnsi="Times New Roman" w:cs="Times New Roman"/>
+          <w:b/>
+          <w:sz w:val="28"/>
+          <w:szCs w:val="28"/>
+        </w:rPr>
+        <w:instrText xml:space="preserve"> </w:instrText>
+      </w:r>
+      <w:r>
+        <w:rPr>
+          <w:rFonts w:ascii="Times New Roman" w:hAnsi="Times New Roman" w:cs="Times New Roman"/>
+          <w:b/>
+          <w:sz w:val="28"/>
+          <w:szCs w:val="28"/>
+        </w:rPr>
+        <w:instrText>INCLUDEPICTURE  "http://portal.pti</w:instrText>
+      </w:r>
+      <w:r>
+        <w:rPr>
+          <w:rFonts w:ascii="Times New Roman" w:hAnsi="Times New Roman" w:cs="Times New Roman"/>
+          <w:b/>
+          <w:sz w:val="28"/>
+          <w:szCs w:val="28"/>
+        </w:rPr>
+        <w:instrText>t.edu.vn/wp-content/uploads/2016/07/logo-thong-bao.jpg" \* MERGEFORMATINET</w:instrText>
+      </w:r>
+      <w:r>
+        <w:rPr>
+          <w:rFonts w:ascii="Times New Roman" w:hAnsi="Times New Roman" w:cs="Times New Roman"/>
+          <w:b/>
+          <w:sz w:val="28"/>
+          <w:szCs w:val="28"/>
+        </w:rPr>
+        <w:instrText xml:space="preserve"> </w:instrText>
       </w:r>
       <w:r>
         <w:rPr>
@@ -378,10 +432,19 @@
             <v:path o:extrusionok="f" gradientshapeok="t" o:connecttype="rect"/>
             <o:lock v:ext="edit" aspectratio="t"/>
           </v:shapetype>
-          <v:shape id="_x0000_i1039" type="#_x0000_t75" alt="Kết quả hình ảnh cho Logo ptit" style="width:162.45pt;height:76.3pt">
+          <v:shape id="_x0000_i1025" type="#_x0000_t75" alt="Kết quả hình ảnh cho Logo ptit" style="width:162.25pt;height:76.3pt">
             <v:imagedata r:id="rId5" r:href="rId6"/>
           </v:shape>
         </w:pict>
+      </w:r>
+      <w:r>
+        <w:rPr>
+          <w:rFonts w:ascii="Times New Roman" w:hAnsi="Times New Roman" w:cs="Times New Roman"/>
+          <w:b/>
+          <w:sz w:val="28"/>
+          <w:szCs w:val="28"/>
+        </w:rPr>
+        <w:fldChar w:fldCharType="end"/>
       </w:r>
       <w:r>
         <w:rPr>
@@ -625,7 +688,7 @@
           <w:tab w:val="left" w:pos="2790"/>
           <w:tab w:val="left" w:pos="3510"/>
         </w:tabs>
-        <w:outlineLvl w:val="0"/>
+        <w:ind w:hanging="270"/>
         <w:rPr>
           <w:rFonts w:ascii="Times New Roman" w:hAnsi="Times New Roman" w:cs="Times New Roman"/>
           <w:b/>
@@ -670,6 +733,14 @@
           <w:szCs w:val="28"/>
         </w:rPr>
         <w:tab/>
+      </w:r>
+      <w:r>
+        <w:rPr>
+          <w:rFonts w:ascii="Times New Roman" w:hAnsi="Times New Roman" w:cs="Times New Roman"/>
+          <w:b/>
+          <w:sz w:val="28"/>
+          <w:szCs w:val="28"/>
+        </w:rPr>
         <w:t xml:space="preserve">GV. </w:t>
       </w:r>
       <w:bookmarkEnd w:id="0"/>
@@ -681,7 +752,7 @@
           <w:tab w:val="left" w:pos="2790"/>
           <w:tab w:val="left" w:pos="3510"/>
         </w:tabs>
-        <w:outlineLvl w:val="0"/>
+        <w:ind w:hanging="270"/>
         <w:rPr>
           <w:rFonts w:ascii="Times New Roman" w:hAnsi="Times New Roman" w:cs="Times New Roman"/>
           <w:b/>
@@ -726,9 +797,26 @@
           <w:szCs w:val="28"/>
         </w:rPr>
         <w:tab/>
+      </w:r>
+      <w:r>
+        <w:rPr>
+          <w:rFonts w:ascii="Times New Roman" w:hAnsi="Times New Roman" w:cs="Times New Roman"/>
+          <w:b/>
+          <w:sz w:val="28"/>
+          <w:szCs w:val="28"/>
+        </w:rPr>
         <w:t>Nguyễn Anh Nhật (N15DCCN37)</w:t>
       </w:r>
       <w:bookmarkEnd w:id="1"/>
+      <w:r>
+        <w:rPr>
+          <w:rFonts w:ascii="Times New Roman" w:hAnsi="Times New Roman" w:cs="Times New Roman"/>
+          <w:b/>
+          <w:sz w:val="28"/>
+          <w:szCs w:val="28"/>
+        </w:rPr>
+        <w:t xml:space="preserve"> – Nhóm trưởng</w:t>
+      </w:r>
     </w:p>
     <w:p>
       <w:pPr>
@@ -736,7 +824,7 @@
           <w:tab w:val="left" w:pos="2790"/>
           <w:tab w:val="left" w:pos="3514"/>
         </w:tabs>
-        <w:outlineLvl w:val="0"/>
+        <w:ind w:hanging="270"/>
         <w:rPr>
           <w:rFonts w:ascii="Times New Roman" w:hAnsi="Times New Roman" w:cs="Times New Roman"/>
           <w:b/>
@@ -762,6 +850,7 @@
         </w:rPr>
         <w:tab/>
       </w:r>
+      <w:bookmarkStart w:id="2" w:name="_Toc8339838"/>
       <w:r>
         <w:rPr>
           <w:rFonts w:ascii="Times New Roman" w:hAnsi="Times New Roman" w:cs="Times New Roman"/>
@@ -771,16 +860,6 @@
         </w:rPr>
         <w:tab/>
       </w:r>
-      <w:r>
-        <w:rPr>
-          <w:rFonts w:ascii="Times New Roman" w:hAnsi="Times New Roman" w:cs="Times New Roman"/>
-          <w:b/>
-          <w:sz w:val="28"/>
-          <w:szCs w:val="28"/>
-        </w:rPr>
-        <w:tab/>
-      </w:r>
-      <w:bookmarkStart w:id="2" w:name="_Toc8339838"/>
       <w:r>
         <w:rPr>
           <w:rFonts w:ascii="Times New Roman" w:hAnsi="Times New Roman" w:cs="Times New Roman"/>
@@ -798,23 +877,14 @@
           <w:tab w:val="left" w:pos="2790"/>
           <w:tab w:val="left" w:pos="3510"/>
         </w:tabs>
-        <w:outlineLvl w:val="0"/>
-        <w:rPr>
-          <w:rFonts w:ascii="Times New Roman" w:hAnsi="Times New Roman" w:cs="Times New Roman"/>
-          <w:b/>
-          <w:sz w:val="28"/>
-          <w:szCs w:val="28"/>
-        </w:rPr>
-      </w:pPr>
-      <w:r>
-        <w:rPr>
-          <w:rFonts w:ascii="Times New Roman" w:hAnsi="Times New Roman" w:cs="Times New Roman"/>
-          <w:b/>
-          <w:sz w:val="28"/>
-          <w:szCs w:val="28"/>
-        </w:rPr>
-        <w:tab/>
-      </w:r>
+        <w:ind w:hanging="270"/>
+        <w:rPr>
+          <w:rFonts w:ascii="Times New Roman" w:hAnsi="Times New Roman" w:cs="Times New Roman"/>
+          <w:b/>
+          <w:sz w:val="28"/>
+          <w:szCs w:val="28"/>
+        </w:rPr>
+      </w:pPr>
       <w:r>
         <w:rPr>
           <w:rFonts w:ascii="Times New Roman" w:hAnsi="Times New Roman" w:cs="Times New Roman"/>
@@ -860,23 +930,14 @@
           <w:tab w:val="left" w:pos="2790"/>
           <w:tab w:val="left" w:pos="3510"/>
         </w:tabs>
-        <w:outlineLvl w:val="0"/>
-        <w:rPr>
-          <w:rFonts w:ascii="Times New Roman" w:hAnsi="Times New Roman" w:cs="Times New Roman"/>
-          <w:b/>
-          <w:sz w:val="28"/>
-          <w:szCs w:val="28"/>
-        </w:rPr>
-      </w:pPr>
-      <w:r>
-        <w:rPr>
-          <w:rFonts w:ascii="Times New Roman" w:hAnsi="Times New Roman" w:cs="Times New Roman"/>
-          <w:b/>
-          <w:sz w:val="28"/>
-          <w:szCs w:val="28"/>
-        </w:rPr>
-        <w:tab/>
-      </w:r>
+        <w:ind w:hanging="270"/>
+        <w:rPr>
+          <w:rFonts w:ascii="Times New Roman" w:hAnsi="Times New Roman" w:cs="Times New Roman"/>
+          <w:b/>
+          <w:sz w:val="28"/>
+          <w:szCs w:val="28"/>
+        </w:rPr>
+      </w:pPr>
       <w:r>
         <w:rPr>
           <w:rFonts w:ascii="Times New Roman" w:hAnsi="Times New Roman" w:cs="Times New Roman"/>
@@ -912,23 +973,14 @@
           <w:tab w:val="left" w:pos="2790"/>
           <w:tab w:val="left" w:pos="3510"/>
         </w:tabs>
-        <w:outlineLvl w:val="0"/>
-        <w:rPr>
-          <w:rFonts w:ascii="Times New Roman" w:hAnsi="Times New Roman" w:cs="Times New Roman"/>
-          <w:b/>
-          <w:sz w:val="28"/>
-          <w:szCs w:val="28"/>
-        </w:rPr>
-      </w:pPr>
-      <w:r>
-        <w:rPr>
-          <w:rFonts w:ascii="Times New Roman" w:hAnsi="Times New Roman" w:cs="Times New Roman"/>
-          <w:b/>
-          <w:sz w:val="28"/>
-          <w:szCs w:val="28"/>
-        </w:rPr>
-        <w:tab/>
-      </w:r>
+        <w:ind w:hanging="270"/>
+        <w:rPr>
+          <w:rFonts w:ascii="Times New Roman" w:hAnsi="Times New Roman" w:cs="Times New Roman"/>
+          <w:b/>
+          <w:sz w:val="28"/>
+          <w:szCs w:val="28"/>
+        </w:rPr>
+      </w:pPr>
       <w:r>
         <w:rPr>
           <w:rFonts w:ascii="Times New Roman" w:hAnsi="Times New Roman" w:cs="Times New Roman"/>
@@ -965,7 +1017,7 @@
           <w:tab w:val="left" w:pos="2790"/>
           <w:tab w:val="left" w:pos="3514"/>
         </w:tabs>
-        <w:outlineLvl w:val="0"/>
+        <w:ind w:hanging="270"/>
         <w:rPr>
           <w:rFonts w:ascii="Times New Roman" w:hAnsi="Times New Roman" w:cs="Times New Roman"/>
           <w:b/>
@@ -1030,7 +1082,7 @@
           <w:tab w:val="left" w:pos="2790"/>
           <w:tab w:val="left" w:pos="3510"/>
         </w:tabs>
-        <w:outlineLvl w:val="0"/>
+        <w:ind w:hanging="270"/>
         <w:rPr>
           <w:rFonts w:ascii="Times New Roman" w:hAnsi="Times New Roman" w:cs="Times New Roman"/>
           <w:b/>
@@ -1095,7 +1147,7 @@
           <w:tab w:val="left" w:pos="2790"/>
           <w:tab w:val="left" w:pos="3514"/>
         </w:tabs>
-        <w:outlineLvl w:val="0"/>
+        <w:ind w:hanging="270"/>
         <w:rPr>
           <w:rFonts w:ascii="Times New Roman" w:hAnsi="Times New Roman" w:cs="Times New Roman"/>
           <w:b/>
@@ -1150,9 +1202,7 @@
         </w:rPr>
         <w:tab/>
       </w:r>
-      <w:bookmarkStart w:id="7" w:name="_GoBack"/>
       <w:bookmarkEnd w:id="6"/>
-      <w:bookmarkEnd w:id="7"/>
       <w:r>
         <w:rPr>
           <w:rFonts w:ascii="Times New Roman" w:hAnsi="Times New Roman" w:cs="Times New Roman"/>
@@ -1377,6 +1427,8 @@
         </w:rPr>
         <w:t xml:space="preserve"> Xuân Tính</w:t>
       </w:r>
+      <w:bookmarkStart w:id="7" w:name="_GoBack"/>
+      <w:bookmarkEnd w:id="7"/>
       <w:r>
         <w:rPr>
           <w:rFonts w:ascii="Times New Roman" w:hAnsi="Times New Roman" w:cs="Times New Roman"/>
@@ -4514,7 +4566,7 @@
 </file>
 
 <file path=word/numbering.xml><?xml version="1.0" encoding="utf-8"?>
-<w:numbering xmlns:wpc="http://schemas.microsoft.com/office/word/2010/wordprocessingCanvas" xmlns:cx="http://schemas.microsoft.com/office/drawing/2014/chartex" xmlns:mc="http://schemas.openxmlformats.org/markup-compatibility/2006" xmlns:o="urn:schemas-microsoft-com:office:office" xmlns:r="http://schemas.openxmlformats.org/officeDocument/2006/relationships" xmlns:m="http://schemas.openxmlformats.org/officeDocument/2006/math" xmlns:v="urn:schemas-microsoft-com:vml" xmlns:wp14="http://schemas.microsoft.com/office/word/2010/wordprocessingDrawing" xmlns:wp="http://schemas.openxmlformats.org/drawingml/2006/wordprocessingDrawing" xmlns:w10="urn:schemas-microsoft-com:office:word" xmlns:w="http://schemas.openxmlformats.org/wordprocessingml/2006/main" xmlns:w14="http://schemas.microsoft.com/office/word/2010/wordml" xmlns:w15="http://schemas.microsoft.com/office/word/2012/wordml" xmlns:w16se="http://schemas.microsoft.com/office/word/2015/wordml/symex" xmlns:wpg="http://schemas.microsoft.com/office/word/2010/wordprocessingGroup" xmlns:wpi="http://schemas.microsoft.com/office/word/2010/wordprocessingInk" xmlns:wne="http://schemas.microsoft.com/office/word/2006/wordml" xmlns:wps="http://schemas.microsoft.com/office/word/2010/wordprocessingShape" mc:Ignorable="w14 w15 w16se wp14">
+<w:numbering xmlns:wpc="http://schemas.microsoft.com/office/word/2010/wordprocessingCanvas" xmlns:cx="http://schemas.microsoft.com/office/drawing/2014/chartex" xmlns:cx1="http://schemas.microsoft.com/office/drawing/2015/9/8/chartex" xmlns:cx2="http://schemas.microsoft.com/office/drawing/2015/10/21/chartex" xmlns:cx3="http://schemas.microsoft.com/office/drawing/2016/5/9/chartex" xmlns:cx4="http://schemas.microsoft.com/office/drawing/2016/5/10/chartex" xmlns:cx5="http://schemas.microsoft.com/office/drawing/2016/5/11/chartex" xmlns:cx6="http://schemas.microsoft.com/office/drawing/2016/5/12/chartex" xmlns:cx7="http://schemas.microsoft.com/office/drawing/2016/5/13/chartex" xmlns:cx8="http://schemas.microsoft.com/office/drawing/2016/5/14/chartex" xmlns:mc="http://schemas.openxmlformats.org/markup-compatibility/2006" xmlns:aink="http://schemas.microsoft.com/office/drawing/2016/ink" xmlns:am3d="http://schemas.microsoft.com/office/drawing/2017/model3d" xmlns:o="urn:schemas-microsoft-com:office:office" xmlns:r="http://schemas.openxmlformats.org/officeDocument/2006/relationships" xmlns:m="http://schemas.openxmlformats.org/officeDocument/2006/math" xmlns:v="urn:schemas-microsoft-com:vml" xmlns:wp14="http://schemas.microsoft.com/office/word/2010/wordprocessingDrawing" xmlns:wp="http://schemas.openxmlformats.org/drawingml/2006/wordprocessingDrawing" xmlns:w10="urn:schemas-microsoft-com:office:word" xmlns:w="http://schemas.openxmlformats.org/wordprocessingml/2006/main" xmlns:w14="http://schemas.microsoft.com/office/word/2010/wordml" xmlns:w15="http://schemas.microsoft.com/office/word/2012/wordml" xmlns:w16cid="http://schemas.microsoft.com/office/word/2016/wordml/cid" xmlns:w16se="http://schemas.microsoft.com/office/word/2015/wordml/symex" xmlns:wpg="http://schemas.microsoft.com/office/word/2010/wordprocessingGroup" xmlns:wpi="http://schemas.microsoft.com/office/word/2010/wordprocessingInk" xmlns:wne="http://schemas.microsoft.com/office/word/2006/wordml" xmlns:wps="http://schemas.microsoft.com/office/word/2010/wordprocessingShape" mc:Ignorable="w14 w15 w16se w16cid wp14">
   <w:abstractNum w:abstractNumId="0" w15:restartNumberingAfterBreak="0">
     <w:nsid w:val="001B4B29"/>
     <w:multiLevelType w:val="hybridMultilevel"/>
@@ -5361,7 +5413,7 @@
 </file>
 
 <file path=word/styles.xml><?xml version="1.0" encoding="utf-8"?>
-<w:styles xmlns:mc="http://schemas.openxmlformats.org/markup-compatibility/2006" xmlns:r="http://schemas.openxmlformats.org/officeDocument/2006/relationships" xmlns:w="http://schemas.openxmlformats.org/wordprocessingml/2006/main" xmlns:w14="http://schemas.microsoft.com/office/word/2010/wordml" xmlns:w15="http://schemas.microsoft.com/office/word/2012/wordml" xmlns:w16se="http://schemas.microsoft.com/office/word/2015/wordml/symex" mc:Ignorable="w14 w15 w16se">
+<w:styles xmlns:mc="http://schemas.openxmlformats.org/markup-compatibility/2006" xmlns:r="http://schemas.openxmlformats.org/officeDocument/2006/relationships" xmlns:w="http://schemas.openxmlformats.org/wordprocessingml/2006/main" xmlns:w14="http://schemas.microsoft.com/office/word/2010/wordml" xmlns:w15="http://schemas.microsoft.com/office/word/2012/wordml" xmlns:w16cid="http://schemas.microsoft.com/office/word/2016/wordml/cid" xmlns:w16se="http://schemas.microsoft.com/office/word/2015/wordml/symex" mc:Ignorable="w14 w15 w16se w16cid">
   <w:docDefaults>
     <w:rPrDefault>
       <w:rPr>
@@ -5377,7 +5429,7 @@
       </w:pPr>
     </w:pPrDefault>
   </w:docDefaults>
-  <w:latentStyles w:defLockedState="0" w:defUIPriority="99" w:defSemiHidden="0" w:defUnhideWhenUsed="0" w:defQFormat="0" w:count="371">
+  <w:latentStyles w:defLockedState="0" w:defUIPriority="99" w:defSemiHidden="0" w:defUnhideWhenUsed="0" w:defQFormat="0" w:count="376">
     <w:lsdException w:name="Normal" w:uiPriority="0" w:qFormat="1"/>
     <w:lsdException w:name="heading 1" w:uiPriority="9" w:qFormat="1"/>
     <w:lsdException w:name="heading 2" w:semiHidden="1" w:uiPriority="9" w:unhideWhenUsed="1" w:qFormat="1"/>
@@ -5483,7 +5535,6 @@
     <w:lsdException w:name="HTML Sample" w:semiHidden="1" w:unhideWhenUsed="1"/>
     <w:lsdException w:name="HTML Typewriter" w:semiHidden="1" w:unhideWhenUsed="1"/>
     <w:lsdException w:name="HTML Variable" w:semiHidden="1" w:unhideWhenUsed="1"/>
-    <w:lsdException w:name="Normal Table" w:semiHidden="1" w:unhideWhenUsed="1"/>
     <w:lsdException w:name="annotation subject" w:semiHidden="1" w:unhideWhenUsed="1"/>
     <w:lsdException w:name="No List" w:semiHidden="1" w:unhideWhenUsed="1"/>
     <w:lsdException w:name="Outline List 1" w:semiHidden="1" w:unhideWhenUsed="1"/>
@@ -5526,11 +5577,8 @@
     <w:lsdException w:name="Table Contemporary" w:semiHidden="1" w:unhideWhenUsed="1"/>
     <w:lsdException w:name="Table Elegant" w:semiHidden="1" w:unhideWhenUsed="1"/>
     <w:lsdException w:name="Table Professional" w:semiHidden="1" w:unhideWhenUsed="1"/>
-    <w:lsdException w:name="Table Subtle 1" w:semiHidden="1" w:unhideWhenUsed="1"/>
     <w:lsdException w:name="Table Subtle 2" w:semiHidden="1" w:unhideWhenUsed="1"/>
     <w:lsdException w:name="Table Web 1" w:semiHidden="1" w:unhideWhenUsed="1"/>
-    <w:lsdException w:name="Table Web 2" w:semiHidden="1" w:unhideWhenUsed="1"/>
-    <w:lsdException w:name="Table Web 3" w:semiHidden="1" w:unhideWhenUsed="1"/>
     <w:lsdException w:name="Balloon Text" w:semiHidden="1" w:unhideWhenUsed="1"/>
     <w:lsdException w:name="Table Grid" w:uiPriority="39"/>
     <w:lsdException w:name="Table Theme" w:semiHidden="1" w:unhideWhenUsed="1"/>
@@ -5749,6 +5797,11 @@
     <w:lsdException w:name="List Table 5 Dark Accent 6" w:uiPriority="50"/>
     <w:lsdException w:name="List Table 6 Colorful Accent 6" w:uiPriority="51"/>
     <w:lsdException w:name="List Table 7 Colorful Accent 6" w:uiPriority="52"/>
+    <w:lsdException w:name="Mention" w:semiHidden="1" w:unhideWhenUsed="1"/>
+    <w:lsdException w:name="Smart Hyperlink" w:semiHidden="1" w:unhideWhenUsed="1"/>
+    <w:lsdException w:name="Hashtag" w:semiHidden="1" w:unhideWhenUsed="1"/>
+    <w:lsdException w:name="Unresolved Mention" w:semiHidden="1" w:unhideWhenUsed="1"/>
+    <w:lsdException w:name="Smart Link" w:semiHidden="1" w:unhideWhenUsed="1"/>
   </w:latentStyles>
   <w:style w:type="paragraph" w:default="1" w:styleId="Normal">
     <w:name w:val="Normal"/>

</xml_diff>